<commit_message>
page costume et autre modifs plus responsive
</commit_message>
<xml_diff>
--- a/Gestion_de_projet/DailyScrum.docx
+++ b/Gestion_de_projet/DailyScrum.docx
@@ -12,7 +12,7 @@
           <w:szCs w:val="32"/>
         </w:rPr>
       </w:pPr>
-      <w:bookmarkStart w:id="0" w:name="_Toc179907184"/>
+      <w:bookmarkStart w:id="0" w:name="_Toc180513850"/>
       <w:r>
         <w:rPr>
           <w:rFonts w:ascii="Calibri" w:hAnsi="Calibri" w:cs="Calibri"/>
@@ -226,7 +226,7 @@
           <w:r>
             <w:fldChar w:fldCharType="separate"/>
           </w:r>
-          <w:hyperlink w:anchor="_Toc179907184" w:history="1">
+          <w:hyperlink w:anchor="_Toc180513850" w:history="1">
             <w:r>
               <w:rPr>
                 <w:rStyle w:val="Lienhypertexte"/>
@@ -254,7 +254,7 @@
                 <w:noProof/>
                 <w:webHidden/>
               </w:rPr>
-              <w:instrText xml:space="preserve"> PAGEREF _Toc179907184 \h </w:instrText>
+              <w:instrText xml:space="preserve"> PAGEREF _Toc180513850 \h </w:instrText>
             </w:r>
             <w:r>
               <w:rPr>
@@ -302,7 +302,7 @@
               <w:lang w:eastAsia="fr-CA"/>
             </w:rPr>
           </w:pPr>
-          <w:hyperlink w:anchor="_Toc179907185" w:history="1">
+          <w:hyperlink w:anchor="_Toc180513851" w:history="1">
             <w:r>
               <w:rPr>
                 <w:rStyle w:val="Lienhypertexte"/>
@@ -330,7 +330,7 @@
                 <w:noProof/>
                 <w:webHidden/>
               </w:rPr>
-              <w:instrText xml:space="preserve"> PAGEREF _Toc179907185 \h </w:instrText>
+              <w:instrText xml:space="preserve"> PAGEREF _Toc180513851 \h </w:instrText>
             </w:r>
             <w:r>
               <w:rPr>
@@ -378,7 +378,7 @@
               <w:lang w:eastAsia="fr-CA"/>
             </w:rPr>
           </w:pPr>
-          <w:hyperlink w:anchor="_Toc179907186" w:history="1">
+          <w:hyperlink w:anchor="_Toc180513852" w:history="1">
             <w:r>
               <w:rPr>
                 <w:rStyle w:val="Lienhypertexte"/>
@@ -406,7 +406,7 @@
                 <w:noProof/>
                 <w:webHidden/>
               </w:rPr>
-              <w:instrText xml:space="preserve"> PAGEREF _Toc179907186 \h </w:instrText>
+              <w:instrText xml:space="preserve"> PAGEREF _Toc180513852 \h </w:instrText>
             </w:r>
             <w:r>
               <w:rPr>
@@ -438,6 +438,82 @@
           </w:hyperlink>
         </w:p>
         <w:p>
+          <w:pPr>
+            <w:pStyle w:val="TM1"/>
+            <w:tabs>
+              <w:tab w:val="right" w:leader="dot" w:pos="8636"/>
+            </w:tabs>
+            <w:rPr>
+              <w:rFonts w:eastAsiaTheme="minorEastAsia"/>
+              <w:b w:val="0"/>
+              <w:bCs w:val="0"/>
+              <w:caps w:val="0"/>
+              <w:noProof/>
+              <w:sz w:val="24"/>
+              <w:szCs w:val="24"/>
+              <w:lang w:eastAsia="fr-CA"/>
+            </w:rPr>
+          </w:pPr>
+          <w:hyperlink w:anchor="_Toc180513853" w:history="1">
+            <w:r>
+              <w:rPr>
+                <w:rStyle w:val="Lienhypertexte"/>
+                <w:rFonts w:ascii="Calibri" w:hAnsi="Calibri" w:cs="Calibri"/>
+                <w:noProof/>
+              </w:rPr>
+              <w:t>2024-10-22</w:t>
+            </w:r>
+            <w:r>
+              <w:rPr>
+                <w:noProof/>
+                <w:webHidden/>
+              </w:rPr>
+              <w:tab/>
+            </w:r>
+            <w:r>
+              <w:rPr>
+                <w:noProof/>
+                <w:webHidden/>
+              </w:rPr>
+              <w:fldChar w:fldCharType="begin"/>
+            </w:r>
+            <w:r>
+              <w:rPr>
+                <w:noProof/>
+                <w:webHidden/>
+              </w:rPr>
+              <w:instrText xml:space="preserve"> PAGEREF _Toc180513853 \h </w:instrText>
+            </w:r>
+            <w:r>
+              <w:rPr>
+                <w:noProof/>
+                <w:webHidden/>
+              </w:rPr>
+            </w:r>
+            <w:r>
+              <w:rPr>
+                <w:noProof/>
+                <w:webHidden/>
+              </w:rPr>
+              <w:fldChar w:fldCharType="separate"/>
+            </w:r>
+            <w:r>
+              <w:rPr>
+                <w:noProof/>
+                <w:webHidden/>
+              </w:rPr>
+              <w:t>4</w:t>
+            </w:r>
+            <w:r>
+              <w:rPr>
+                <w:noProof/>
+                <w:webHidden/>
+              </w:rPr>
+              <w:fldChar w:fldCharType="end"/>
+            </w:r>
+          </w:hyperlink>
+        </w:p>
+        <w:p>
           <w:r>
             <w:rPr>
               <w:b/>
@@ -632,7 +708,7 @@
           <w:szCs w:val="32"/>
         </w:rPr>
       </w:pPr>
-      <w:bookmarkStart w:id="3" w:name="_Toc179907185"/>
+      <w:bookmarkStart w:id="3" w:name="_Toc180513851"/>
       <w:bookmarkStart w:id="4" w:name="_Toc178270823"/>
       <w:bookmarkEnd w:id="2"/>
       <w:r>
@@ -700,11 +776,19 @@
           <w:rFonts w:ascii="Calibri" w:hAnsi="Calibri" w:cs="Calibri"/>
         </w:rPr>
       </w:pPr>
-      <w:r>
-        <w:rPr>
-          <w:rFonts w:ascii="Calibri" w:hAnsi="Calibri" w:cs="Calibri"/>
-        </w:rPr>
-        <w:t xml:space="preserve">début projet sur </w:t>
+      <w:proofErr w:type="gramStart"/>
+      <w:r>
+        <w:rPr>
+          <w:rFonts w:ascii="Calibri" w:hAnsi="Calibri" w:cs="Calibri"/>
+        </w:rPr>
+        <w:t>début</w:t>
+      </w:r>
+      <w:proofErr w:type="gramEnd"/>
+      <w:r>
+        <w:rPr>
+          <w:rFonts w:ascii="Calibri" w:hAnsi="Calibri" w:cs="Calibri"/>
+        </w:rPr>
+        <w:t xml:space="preserve"> projet sur </w:t>
       </w:r>
       <w:proofErr w:type="spellStart"/>
       <w:r>
@@ -733,11 +817,19 @@
           <w:rFonts w:ascii="Calibri" w:hAnsi="Calibri" w:cs="Calibri"/>
         </w:rPr>
       </w:pPr>
-      <w:r>
-        <w:rPr>
-          <w:rFonts w:ascii="Calibri" w:hAnsi="Calibri" w:cs="Calibri"/>
-        </w:rPr>
-        <w:t>fichier style.css</w:t>
+      <w:proofErr w:type="gramStart"/>
+      <w:r>
+        <w:rPr>
+          <w:rFonts w:ascii="Calibri" w:hAnsi="Calibri" w:cs="Calibri"/>
+        </w:rPr>
+        <w:t>fichier</w:t>
+      </w:r>
+      <w:proofErr w:type="gramEnd"/>
+      <w:r>
+        <w:rPr>
+          <w:rFonts w:ascii="Calibri" w:hAnsi="Calibri" w:cs="Calibri"/>
+        </w:rPr>
+        <w:t xml:space="preserve"> style.css</w:t>
       </w:r>
     </w:p>
     <w:p>
@@ -753,6 +845,7 @@
         </w:rPr>
       </w:pPr>
       <w:proofErr w:type="spellStart"/>
+      <w:proofErr w:type="gramStart"/>
       <w:r>
         <w:rPr>
           <w:rFonts w:ascii="Calibri" w:hAnsi="Calibri" w:cs="Calibri"/>
@@ -760,6 +853,7 @@
         <w:t>layout</w:t>
       </w:r>
       <w:proofErr w:type="spellEnd"/>
+      <w:proofErr w:type="gramEnd"/>
       <w:r>
         <w:rPr>
           <w:rFonts w:ascii="Calibri" w:hAnsi="Calibri" w:cs="Calibri"/>
@@ -798,11 +892,19 @@
           <w:rFonts w:ascii="Calibri" w:hAnsi="Calibri" w:cs="Calibri"/>
         </w:rPr>
       </w:pPr>
-      <w:r>
-        <w:rPr>
-          <w:rFonts w:ascii="Calibri" w:hAnsi="Calibri" w:cs="Calibri"/>
-        </w:rPr>
-        <w:t xml:space="preserve">page ajout et </w:t>
+      <w:proofErr w:type="gramStart"/>
+      <w:r>
+        <w:rPr>
+          <w:rFonts w:ascii="Calibri" w:hAnsi="Calibri" w:cs="Calibri"/>
+        </w:rPr>
+        <w:t>page</w:t>
+      </w:r>
+      <w:proofErr w:type="gramEnd"/>
+      <w:r>
+        <w:rPr>
+          <w:rFonts w:ascii="Calibri" w:hAnsi="Calibri" w:cs="Calibri"/>
+        </w:rPr>
+        <w:t xml:space="preserve"> ajout et </w:t>
       </w:r>
       <w:proofErr w:type="spellStart"/>
       <w:r>
@@ -831,11 +933,19 @@
           <w:rFonts w:ascii="Calibri" w:hAnsi="Calibri" w:cs="Calibri"/>
         </w:rPr>
       </w:pPr>
-      <w:r>
-        <w:rPr>
-          <w:rFonts w:ascii="Calibri" w:hAnsi="Calibri" w:cs="Calibri"/>
-        </w:rPr>
-        <w:t>fonctionnalité cellulaire</w:t>
+      <w:proofErr w:type="gramStart"/>
+      <w:r>
+        <w:rPr>
+          <w:rFonts w:ascii="Calibri" w:hAnsi="Calibri" w:cs="Calibri"/>
+        </w:rPr>
+        <w:t>fonctionnalité</w:t>
+      </w:r>
+      <w:proofErr w:type="gramEnd"/>
+      <w:r>
+        <w:rPr>
+          <w:rFonts w:ascii="Calibri" w:hAnsi="Calibri" w:cs="Calibri"/>
+        </w:rPr>
+        <w:t xml:space="preserve"> cellulaire</w:t>
       </w:r>
     </w:p>
     <w:p>
@@ -868,11 +978,19 @@
           <w:rFonts w:ascii="Calibri" w:hAnsi="Calibri" w:cs="Calibri"/>
         </w:rPr>
       </w:pPr>
-      <w:r>
-        <w:rPr>
-          <w:rFonts w:ascii="Calibri" w:hAnsi="Calibri" w:cs="Calibri"/>
-        </w:rPr>
-        <w:t>continuer ma page catalogue</w:t>
+      <w:proofErr w:type="gramStart"/>
+      <w:r>
+        <w:rPr>
+          <w:rFonts w:ascii="Calibri" w:hAnsi="Calibri" w:cs="Calibri"/>
+        </w:rPr>
+        <w:t>continuer</w:t>
+      </w:r>
+      <w:proofErr w:type="gramEnd"/>
+      <w:r>
+        <w:rPr>
+          <w:rFonts w:ascii="Calibri" w:hAnsi="Calibri" w:cs="Calibri"/>
+        </w:rPr>
+        <w:t xml:space="preserve"> ma page catalogue</w:t>
       </w:r>
     </w:p>
     <w:p>
@@ -1114,7 +1232,7 @@
           <w:szCs w:val="32"/>
         </w:rPr>
       </w:pPr>
-      <w:bookmarkStart w:id="5" w:name="_Toc179907186"/>
+      <w:bookmarkStart w:id="5" w:name="_Toc180513852"/>
       <w:r>
         <w:rPr>
           <w:rFonts w:ascii="Calibri" w:hAnsi="Calibri" w:cs="Calibri"/>
@@ -1179,7 +1297,21 @@
         <w:rPr>
           <w:rFonts w:ascii="Calibri" w:hAnsi="Calibri" w:cs="Calibri"/>
         </w:rPr>
-        <w:t>Page ajout(problème à l’insertion de grandeurs et quantités) et modification costume(juste frontend pas fonctionnelle)</w:t>
+        <w:t xml:space="preserve">Page </w:t>
+      </w:r>
+      <w:proofErr w:type="gramStart"/>
+      <w:r>
+        <w:rPr>
+          <w:rFonts w:ascii="Calibri" w:hAnsi="Calibri" w:cs="Calibri"/>
+        </w:rPr>
+        <w:t>ajout(</w:t>
+      </w:r>
+      <w:proofErr w:type="gramEnd"/>
+      <w:r>
+        <w:rPr>
+          <w:rFonts w:ascii="Calibri" w:hAnsi="Calibri" w:cs="Calibri"/>
+        </w:rPr>
+        <w:t>problème à l’insertion de grandeurs et quantités) et modification costume(juste frontend pas fonctionnelle)</w:t>
       </w:r>
     </w:p>
     <w:p>
@@ -1255,7 +1387,21 @@
         <w:rPr>
           <w:rFonts w:ascii="Calibri" w:hAnsi="Calibri" w:cs="Calibri"/>
         </w:rPr>
-        <w:t xml:space="preserve">Modification de la BD(table costume </w:t>
+        <w:t xml:space="preserve">Modification de la </w:t>
+      </w:r>
+      <w:proofErr w:type="gramStart"/>
+      <w:r>
+        <w:rPr>
+          <w:rFonts w:ascii="Calibri" w:hAnsi="Calibri" w:cs="Calibri"/>
+        </w:rPr>
+        <w:t>BD(</w:t>
+      </w:r>
+      <w:proofErr w:type="gramEnd"/>
+      <w:r>
+        <w:rPr>
+          <w:rFonts w:ascii="Calibri" w:hAnsi="Calibri" w:cs="Calibri"/>
+        </w:rPr>
+        <w:t xml:space="preserve">table costume </w:t>
       </w:r>
       <w:proofErr w:type="spellStart"/>
       <w:r>
@@ -1685,7 +1831,25 @@
           <w:b/>
           <w:bCs/>
         </w:rPr>
-        <w:t>Création des routes GET et POST de la page de connexion. La route POST fait une recherche dans la base de données et une comparaison du hash envoyé par l’utilisateur dans le formulaire avec le hash enregistré dans la base de données </w:t>
+        <w:t xml:space="preserve">Création des routes GET et POST de la page de connexion. La route POST </w:t>
+      </w:r>
+      <w:proofErr w:type="gramStart"/>
+      <w:r>
+        <w:rPr>
+          <w:rFonts w:ascii="Calibri" w:hAnsi="Calibri" w:cs="Calibri"/>
+          <w:b/>
+          <w:bCs/>
+        </w:rPr>
+        <w:t>fait</w:t>
+      </w:r>
+      <w:proofErr w:type="gramEnd"/>
+      <w:r>
+        <w:rPr>
+          <w:rFonts w:ascii="Calibri" w:hAnsi="Calibri" w:cs="Calibri"/>
+          <w:b/>
+          <w:bCs/>
+        </w:rPr>
+        <w:t xml:space="preserve"> une recherche dans la base de données et une comparaison du hash envoyé par l’utilisateur dans le formulaire avec le hash enregistré dans la base de données </w:t>
       </w:r>
     </w:p>
     <w:p>
@@ -1855,6 +2019,36 @@
     </w:p>
     <w:p>
       <w:pPr>
+        <w:pStyle w:val="Titre1"/>
+        <w:rPr>
+          <w:rFonts w:ascii="Calibri" w:hAnsi="Calibri" w:cs="Calibri"/>
+          <w:color w:val="auto"/>
+          <w:sz w:val="32"/>
+          <w:szCs w:val="32"/>
+        </w:rPr>
+      </w:pPr>
+      <w:r>
+        <w:rPr>
+          <w:rFonts w:ascii="Calibri" w:hAnsi="Calibri" w:cs="Calibri"/>
+          <w:b/>
+          <w:bCs/>
+        </w:rPr>
+        <w:t> </w:t>
+      </w:r>
+      <w:bookmarkStart w:id="6" w:name="_Toc180513853"/>
+      <w:r>
+        <w:rPr>
+          <w:rFonts w:ascii="Calibri" w:hAnsi="Calibri" w:cs="Calibri"/>
+          <w:color w:val="auto"/>
+          <w:sz w:val="32"/>
+          <w:szCs w:val="32"/>
+        </w:rPr>
+        <w:t>2024-10-22</w:t>
+      </w:r>
+      <w:bookmarkEnd w:id="6"/>
+    </w:p>
+    <w:p>
+      <w:pPr>
         <w:jc w:val="left"/>
         <w:rPr>
           <w:rFonts w:ascii="Calibri" w:hAnsi="Calibri" w:cs="Calibri"/>
@@ -1868,6 +2062,548 @@
           <w:b/>
           <w:bCs/>
         </w:rPr>
+        <w:t>Martine :</w:t>
+      </w:r>
+    </w:p>
+    <w:p>
+      <w:pPr>
+        <w:jc w:val="left"/>
+        <w:rPr>
+          <w:rFonts w:ascii="Calibri" w:hAnsi="Calibri" w:cs="Calibri"/>
+          <w:b/>
+          <w:bCs/>
+        </w:rPr>
+      </w:pPr>
+      <w:r>
+        <w:rPr>
+          <w:rFonts w:ascii="Calibri" w:hAnsi="Calibri" w:cs="Calibri"/>
+          <w:b/>
+          <w:bCs/>
+        </w:rPr>
+        <w:t>Qu’est-ce que j’ai fait hier?</w:t>
+      </w:r>
+    </w:p>
+    <w:p>
+      <w:pPr>
+        <w:pStyle w:val="Paragraphedeliste"/>
+        <w:numPr>
+          <w:ilvl w:val="0"/>
+          <w:numId w:val="25"/>
+        </w:numPr>
+        <w:jc w:val="left"/>
+        <w:rPr>
+          <w:rFonts w:ascii="Calibri" w:hAnsi="Calibri" w:cs="Calibri"/>
+          <w:b/>
+          <w:bCs/>
+        </w:rPr>
+      </w:pPr>
+      <w:r>
+        <w:rPr>
+          <w:rFonts w:ascii="Calibri" w:hAnsi="Calibri" w:cs="Calibri"/>
+        </w:rPr>
+        <w:t>Produire le dossier pour le livrable 4 avec la mise en page</w:t>
+      </w:r>
+    </w:p>
+    <w:p>
+      <w:pPr>
+        <w:pStyle w:val="Paragraphedeliste"/>
+        <w:numPr>
+          <w:ilvl w:val="0"/>
+          <w:numId w:val="25"/>
+        </w:numPr>
+        <w:jc w:val="left"/>
+        <w:rPr>
+          <w:rFonts w:ascii="Calibri" w:hAnsi="Calibri" w:cs="Calibri"/>
+          <w:b/>
+          <w:bCs/>
+        </w:rPr>
+      </w:pPr>
+      <w:r>
+        <w:rPr>
+          <w:rFonts w:ascii="Calibri" w:hAnsi="Calibri" w:cs="Calibri"/>
+        </w:rPr>
+        <w:t xml:space="preserve">Produire les étapes pour le sprint 2 dans le gestionnaire de projet sur GitHub </w:t>
+      </w:r>
+      <w:proofErr w:type="spellStart"/>
+      <w:r>
+        <w:rPr>
+          <w:rFonts w:ascii="Calibri" w:hAnsi="Calibri" w:cs="Calibri"/>
+        </w:rPr>
+        <w:t>project</w:t>
+      </w:r>
+      <w:proofErr w:type="spellEnd"/>
+    </w:p>
+    <w:p>
+      <w:pPr>
+        <w:pStyle w:val="Paragraphedeliste"/>
+        <w:numPr>
+          <w:ilvl w:val="0"/>
+          <w:numId w:val="25"/>
+        </w:numPr>
+        <w:jc w:val="left"/>
+        <w:rPr>
+          <w:rFonts w:ascii="Calibri" w:hAnsi="Calibri" w:cs="Calibri"/>
+          <w:b/>
+          <w:bCs/>
+        </w:rPr>
+      </w:pPr>
+      <w:r>
+        <w:rPr>
+          <w:rFonts w:ascii="Calibri" w:hAnsi="Calibri" w:cs="Calibri"/>
+        </w:rPr>
+        <w:t>Modifier l’entête et la grandeur du logo selon la demande de la cliente</w:t>
+      </w:r>
+    </w:p>
+    <w:p>
+      <w:pPr>
+        <w:pStyle w:val="Paragraphedeliste"/>
+        <w:numPr>
+          <w:ilvl w:val="0"/>
+          <w:numId w:val="25"/>
+        </w:numPr>
+        <w:jc w:val="left"/>
+        <w:rPr>
+          <w:rFonts w:ascii="Calibri" w:hAnsi="Calibri" w:cs="Calibri"/>
+          <w:b/>
+          <w:bCs/>
+        </w:rPr>
+      </w:pPr>
+      <w:r>
+        <w:rPr>
+          <w:rFonts w:ascii="Calibri" w:hAnsi="Calibri" w:cs="Calibri"/>
+        </w:rPr>
+        <w:t>Modifier le visuel du choix de couleurs du formulaire d’ajout de costume selon la demande de la cliente</w:t>
+      </w:r>
+    </w:p>
+    <w:p>
+      <w:pPr>
+        <w:pStyle w:val="Paragraphedeliste"/>
+        <w:numPr>
+          <w:ilvl w:val="0"/>
+          <w:numId w:val="25"/>
+        </w:numPr>
+        <w:jc w:val="left"/>
+        <w:rPr>
+          <w:rFonts w:ascii="Calibri" w:hAnsi="Calibri" w:cs="Calibri"/>
+          <w:b/>
+          <w:bCs/>
+        </w:rPr>
+      </w:pPr>
+      <w:r>
+        <w:rPr>
+          <w:rFonts w:ascii="Calibri" w:hAnsi="Calibri" w:cs="Calibri"/>
+        </w:rPr>
+        <w:t>Modifier l’entête (encore des choses à revoir)</w:t>
+      </w:r>
+    </w:p>
+    <w:p>
+      <w:pPr>
+        <w:pStyle w:val="Paragraphedeliste"/>
+        <w:numPr>
+          <w:ilvl w:val="0"/>
+          <w:numId w:val="25"/>
+        </w:numPr>
+        <w:jc w:val="left"/>
+        <w:rPr>
+          <w:rFonts w:ascii="Calibri" w:hAnsi="Calibri" w:cs="Calibri"/>
+          <w:b/>
+          <w:bCs/>
+        </w:rPr>
+      </w:pPr>
+      <w:r>
+        <w:rPr>
+          <w:rFonts w:ascii="Calibri" w:hAnsi="Calibri" w:cs="Calibri"/>
+        </w:rPr>
+        <w:t>Travailler à rendre l’entête responsive pour cellulaire (encore des choses à améliorer)</w:t>
+      </w:r>
+    </w:p>
+    <w:p>
+      <w:pPr>
+        <w:pStyle w:val="Paragraphedeliste"/>
+        <w:jc w:val="left"/>
+        <w:rPr>
+          <w:rFonts w:ascii="Calibri" w:hAnsi="Calibri" w:cs="Calibri"/>
+          <w:b/>
+          <w:bCs/>
+        </w:rPr>
+      </w:pPr>
+    </w:p>
+    <w:p>
+      <w:pPr>
+        <w:jc w:val="both"/>
+        <w:rPr>
+          <w:rFonts w:ascii="Calibri" w:hAnsi="Calibri" w:cs="Calibri"/>
+          <w:b/>
+          <w:bCs/>
+        </w:rPr>
+      </w:pPr>
+      <w:r>
+        <w:rPr>
+          <w:rFonts w:ascii="Calibri" w:hAnsi="Calibri" w:cs="Calibri"/>
+          <w:b/>
+          <w:bCs/>
+        </w:rPr>
+        <w:t>Qu’est-ce que je fais aujourd’hui?</w:t>
+      </w:r>
+    </w:p>
+    <w:p>
+      <w:pPr>
+        <w:pStyle w:val="Paragraphedeliste"/>
+        <w:numPr>
+          <w:ilvl w:val="0"/>
+          <w:numId w:val="26"/>
+        </w:numPr>
+        <w:jc w:val="both"/>
+        <w:rPr>
+          <w:rFonts w:ascii="Calibri" w:hAnsi="Calibri" w:cs="Calibri"/>
+          <w:b/>
+          <w:bCs/>
+        </w:rPr>
+      </w:pPr>
+      <w:r>
+        <w:rPr>
+          <w:rFonts w:ascii="Calibri" w:hAnsi="Calibri" w:cs="Calibri"/>
+        </w:rPr>
+        <w:t xml:space="preserve">Travailler sur la page détail costume </w:t>
+      </w:r>
+    </w:p>
+    <w:p>
+      <w:pPr>
+        <w:pStyle w:val="Paragraphedeliste"/>
+        <w:numPr>
+          <w:ilvl w:val="0"/>
+          <w:numId w:val="26"/>
+        </w:numPr>
+        <w:jc w:val="both"/>
+        <w:rPr>
+          <w:rFonts w:ascii="Calibri" w:hAnsi="Calibri" w:cs="Calibri"/>
+          <w:b/>
+          <w:bCs/>
+        </w:rPr>
+      </w:pPr>
+      <w:r>
+        <w:rPr>
+          <w:rFonts w:ascii="Calibri" w:hAnsi="Calibri" w:cs="Calibri"/>
+        </w:rPr>
+        <w:t>Régler les problèmes d’entête</w:t>
+      </w:r>
+    </w:p>
+    <w:p>
+      <w:pPr>
+        <w:pStyle w:val="Paragraphedeliste"/>
+        <w:jc w:val="both"/>
+        <w:rPr>
+          <w:rFonts w:ascii="Calibri" w:hAnsi="Calibri" w:cs="Calibri"/>
+          <w:b/>
+          <w:bCs/>
+        </w:rPr>
+      </w:pPr>
+    </w:p>
+    <w:p>
+      <w:pPr>
+        <w:jc w:val="both"/>
+        <w:rPr>
+          <w:rFonts w:ascii="Calibri" w:hAnsi="Calibri" w:cs="Calibri"/>
+          <w:b/>
+          <w:bCs/>
+        </w:rPr>
+      </w:pPr>
+      <w:r>
+        <w:rPr>
+          <w:rFonts w:ascii="Calibri" w:hAnsi="Calibri" w:cs="Calibri"/>
+          <w:b/>
+          <w:bCs/>
+        </w:rPr>
+        <w:lastRenderedPageBreak/>
+        <w:t>Est-ce que j’ai besoin d’aide?</w:t>
+      </w:r>
+    </w:p>
+    <w:p>
+      <w:pPr>
+        <w:pStyle w:val="Paragraphedeliste"/>
+        <w:numPr>
+          <w:ilvl w:val="0"/>
+          <w:numId w:val="26"/>
+        </w:numPr>
+        <w:jc w:val="both"/>
+        <w:rPr>
+          <w:rFonts w:ascii="Calibri" w:hAnsi="Calibri" w:cs="Calibri"/>
+          <w:b/>
+          <w:bCs/>
+        </w:rPr>
+      </w:pPr>
+      <w:proofErr w:type="gramStart"/>
+      <w:r>
+        <w:rPr>
+          <w:rFonts w:ascii="Calibri" w:hAnsi="Calibri" w:cs="Calibri"/>
+        </w:rPr>
+        <w:t>pas</w:t>
+      </w:r>
+      <w:proofErr w:type="gramEnd"/>
+      <w:r>
+        <w:rPr>
+          <w:rFonts w:ascii="Calibri" w:hAnsi="Calibri" w:cs="Calibri"/>
+        </w:rPr>
+        <w:t xml:space="preserve"> pour le moment</w:t>
+      </w:r>
+    </w:p>
+    <w:p>
+      <w:pPr>
+        <w:jc w:val="left"/>
+        <w:rPr>
+          <w:rFonts w:ascii="Calibri" w:hAnsi="Calibri" w:cs="Calibri"/>
+          <w:b/>
+          <w:bCs/>
+        </w:rPr>
+      </w:pPr>
+      <w:r>
+        <w:rPr>
+          <w:rFonts w:ascii="Calibri" w:hAnsi="Calibri" w:cs="Calibri"/>
+          <w:b/>
+          <w:bCs/>
+        </w:rPr>
+        <w:t>Paola : </w:t>
+      </w:r>
+    </w:p>
+    <w:p>
+      <w:pPr>
+        <w:jc w:val="left"/>
+        <w:rPr>
+          <w:rFonts w:ascii="Calibri" w:hAnsi="Calibri" w:cs="Calibri"/>
+          <w:b/>
+          <w:bCs/>
+        </w:rPr>
+      </w:pPr>
+      <w:r>
+        <w:rPr>
+          <w:rFonts w:ascii="Calibri" w:hAnsi="Calibri" w:cs="Calibri"/>
+          <w:b/>
+          <w:bCs/>
+        </w:rPr>
+        <w:t>Qu’est-ce que j’ai fait hier? </w:t>
+      </w:r>
+    </w:p>
+    <w:p>
+      <w:pPr>
+        <w:pStyle w:val="Paragraphedeliste"/>
+        <w:numPr>
+          <w:ilvl w:val="0"/>
+          <w:numId w:val="25"/>
+        </w:numPr>
+        <w:jc w:val="left"/>
+        <w:rPr>
+          <w:rFonts w:ascii="Calibri" w:hAnsi="Calibri" w:cs="Calibri"/>
+          <w:b/>
+          <w:bCs/>
+        </w:rPr>
+      </w:pPr>
+      <w:r>
+        <w:rPr>
+          <w:rFonts w:ascii="Calibri" w:hAnsi="Calibri" w:cs="Calibri"/>
+        </w:rPr>
+        <w:t>Produire le dossier pour le livrable 4 avec la mise en page</w:t>
+      </w:r>
+      <w:r>
+        <w:rPr>
+          <w:rFonts w:ascii="Calibri" w:hAnsi="Calibri" w:cs="Calibri"/>
+        </w:rPr>
+        <w:t xml:space="preserve"> (avec Martine)</w:t>
+      </w:r>
+    </w:p>
+    <w:p>
+      <w:pPr>
+        <w:pStyle w:val="Paragraphedeliste"/>
+        <w:numPr>
+          <w:ilvl w:val="0"/>
+          <w:numId w:val="25"/>
+        </w:numPr>
+        <w:jc w:val="left"/>
+        <w:rPr>
+          <w:rFonts w:ascii="Calibri" w:hAnsi="Calibri" w:cs="Calibri"/>
+          <w:b/>
+          <w:bCs/>
+        </w:rPr>
+      </w:pPr>
+      <w:r>
+        <w:rPr>
+          <w:rFonts w:ascii="Calibri" w:hAnsi="Calibri" w:cs="Calibri"/>
+        </w:rPr>
+        <w:t>Mise à jour du schéma de la base de données</w:t>
+      </w:r>
+    </w:p>
+    <w:p>
+      <w:pPr>
+        <w:pStyle w:val="Paragraphedeliste"/>
+        <w:numPr>
+          <w:ilvl w:val="0"/>
+          <w:numId w:val="25"/>
+        </w:numPr>
+        <w:jc w:val="left"/>
+        <w:rPr>
+          <w:rFonts w:ascii="Calibri" w:hAnsi="Calibri" w:cs="Calibri"/>
+          <w:b/>
+          <w:bCs/>
+        </w:rPr>
+      </w:pPr>
+      <w:r>
+        <w:rPr>
+          <w:rFonts w:ascii="Calibri" w:hAnsi="Calibri" w:cs="Calibri"/>
+        </w:rPr>
+        <w:t>Conception du document de plan des tests</w:t>
+      </w:r>
+    </w:p>
+    <w:p>
+      <w:pPr>
+        <w:pStyle w:val="Paragraphedeliste"/>
+        <w:numPr>
+          <w:ilvl w:val="0"/>
+          <w:numId w:val="25"/>
+        </w:numPr>
+        <w:jc w:val="left"/>
+        <w:rPr>
+          <w:rFonts w:ascii="Calibri" w:hAnsi="Calibri" w:cs="Calibri"/>
+        </w:rPr>
+      </w:pPr>
+      <w:r>
+        <w:rPr>
+          <w:rFonts w:ascii="Calibri" w:hAnsi="Calibri" w:cs="Calibri"/>
+        </w:rPr>
+        <w:t>Continuer à travailler la gestion des sessions</w:t>
+      </w:r>
+    </w:p>
+    <w:p>
+      <w:pPr>
+        <w:pStyle w:val="Paragraphedeliste"/>
+        <w:numPr>
+          <w:ilvl w:val="0"/>
+          <w:numId w:val="25"/>
+        </w:numPr>
+        <w:jc w:val="left"/>
+        <w:rPr>
+          <w:rFonts w:ascii="Calibri" w:hAnsi="Calibri" w:cs="Calibri"/>
+        </w:rPr>
+      </w:pPr>
+      <w:r>
+        <w:rPr>
+          <w:rFonts w:ascii="Calibri" w:hAnsi="Calibri" w:cs="Calibri"/>
+        </w:rPr>
+        <w:t>Travailler sur la limitation des fonctionnalités dépendamment de l’utilisateur connecté</w:t>
+      </w:r>
+    </w:p>
+    <w:p>
+      <w:pPr>
+        <w:jc w:val="left"/>
+        <w:rPr>
+          <w:rFonts w:ascii="Calibri" w:hAnsi="Calibri" w:cs="Calibri"/>
+          <w:b/>
+          <w:bCs/>
+        </w:rPr>
+      </w:pPr>
+      <w:r>
+        <w:rPr>
+          <w:rFonts w:ascii="Calibri" w:hAnsi="Calibri" w:cs="Calibri"/>
+          <w:b/>
+          <w:bCs/>
+        </w:rPr>
+        <w:t>Qu’est-ce que je fais aujourd’hui? </w:t>
+      </w:r>
+    </w:p>
+    <w:p>
+      <w:pPr>
+        <w:pStyle w:val="Paragraphedeliste"/>
+        <w:numPr>
+          <w:ilvl w:val="0"/>
+          <w:numId w:val="25"/>
+        </w:numPr>
+        <w:jc w:val="left"/>
+        <w:rPr>
+          <w:rFonts w:ascii="Calibri" w:hAnsi="Calibri" w:cs="Calibri"/>
+        </w:rPr>
+      </w:pPr>
+      <w:r>
+        <w:rPr>
+          <w:rFonts w:ascii="Calibri" w:hAnsi="Calibri" w:cs="Calibri"/>
+        </w:rPr>
+        <w:t>Continuer à travailler la gestion des sessions</w:t>
+      </w:r>
+    </w:p>
+    <w:p>
+      <w:pPr>
+        <w:pStyle w:val="Paragraphedeliste"/>
+        <w:numPr>
+          <w:ilvl w:val="0"/>
+          <w:numId w:val="25"/>
+        </w:numPr>
+        <w:jc w:val="left"/>
+        <w:rPr>
+          <w:rFonts w:ascii="Calibri" w:hAnsi="Calibri" w:cs="Calibri"/>
+        </w:rPr>
+      </w:pPr>
+      <w:r>
+        <w:rPr>
+          <w:rFonts w:ascii="Calibri" w:hAnsi="Calibri" w:cs="Calibri"/>
+        </w:rPr>
+        <w:t>Continuer à t</w:t>
+      </w:r>
+      <w:r>
+        <w:rPr>
+          <w:rFonts w:ascii="Calibri" w:hAnsi="Calibri" w:cs="Calibri"/>
+        </w:rPr>
+        <w:t>ravailler sur la limitation des fonctionnalités dépendamment de l’utilisateur connecté</w:t>
+      </w:r>
+    </w:p>
+    <w:p>
+      <w:pPr>
+        <w:jc w:val="left"/>
+        <w:rPr>
+          <w:rFonts w:ascii="Calibri" w:hAnsi="Calibri" w:cs="Calibri"/>
+          <w:b/>
+          <w:bCs/>
+        </w:rPr>
+      </w:pPr>
+      <w:r>
+        <w:rPr>
+          <w:rFonts w:ascii="Calibri" w:hAnsi="Calibri" w:cs="Calibri"/>
+          <w:b/>
+          <w:bCs/>
+        </w:rPr>
+        <w:t>Est-ce que j’ai besoin d’aide? </w:t>
+      </w:r>
+    </w:p>
+    <w:p>
+      <w:pPr>
+        <w:pStyle w:val="Paragraphedeliste"/>
+        <w:numPr>
+          <w:ilvl w:val="0"/>
+          <w:numId w:val="27"/>
+        </w:numPr>
+        <w:jc w:val="left"/>
+        <w:rPr>
+          <w:rFonts w:ascii="Calibri" w:hAnsi="Calibri" w:cs="Calibri"/>
+        </w:rPr>
+      </w:pPr>
+      <w:r>
+        <w:rPr>
+          <w:rFonts w:ascii="Calibri" w:hAnsi="Calibri" w:cs="Calibri"/>
+        </w:rPr>
+        <w:t xml:space="preserve">Pas pour le moment. </w:t>
+      </w:r>
+    </w:p>
+    <w:p>
+      <w:pPr>
+        <w:jc w:val="left"/>
+        <w:rPr>
+          <w:rFonts w:ascii="Calibri" w:hAnsi="Calibri" w:cs="Calibri"/>
+          <w:b/>
+          <w:bCs/>
+        </w:rPr>
+      </w:pPr>
+      <w:r>
+        <w:rPr>
+          <w:rFonts w:ascii="Calibri" w:hAnsi="Calibri" w:cs="Calibri"/>
+          <w:b/>
+          <w:bCs/>
+        </w:rPr>
         <w:t> </w:t>
       </w:r>
     </w:p>
@@ -1876,16 +2612,62 @@
         <w:jc w:val="left"/>
         <w:rPr>
           <w:rFonts w:ascii="Calibri" w:hAnsi="Calibri" w:cs="Calibri"/>
-        </w:rPr>
-      </w:pPr>
-      <w:r>
-        <w:rPr>
-          <w:rFonts w:ascii="Calibri" w:hAnsi="Calibri" w:cs="Calibri"/>
-          <w:b/>
-          <w:bCs/>
-        </w:rPr>
-        <w:t>Dispose d’un menu contextuel</w:t>
-      </w:r>
+          <w:b/>
+          <w:bCs/>
+        </w:rPr>
+      </w:pPr>
+      <w:r>
+        <w:rPr>
+          <w:rFonts w:ascii="Calibri" w:hAnsi="Calibri" w:cs="Calibri"/>
+          <w:b/>
+          <w:bCs/>
+        </w:rPr>
+        <w:t> </w:t>
+      </w:r>
+    </w:p>
+    <w:p>
+      <w:pPr>
+        <w:jc w:val="both"/>
+        <w:rPr>
+          <w:rFonts w:ascii="Calibri" w:hAnsi="Calibri" w:cs="Calibri"/>
+          <w:b/>
+          <w:bCs/>
+        </w:rPr>
+      </w:pPr>
+    </w:p>
+    <w:p>
+      <w:pPr>
+        <w:jc w:val="left"/>
+        <w:rPr>
+          <w:rFonts w:ascii="Calibri" w:hAnsi="Calibri" w:cs="Calibri"/>
+        </w:rPr>
+      </w:pPr>
+    </w:p>
+    <w:p>
+      <w:pPr>
+        <w:jc w:val="left"/>
+        <w:rPr>
+          <w:rFonts w:ascii="Calibri" w:hAnsi="Calibri" w:cs="Calibri"/>
+        </w:rPr>
+      </w:pPr>
+    </w:p>
+    <w:p>
+      <w:pPr>
+        <w:jc w:val="left"/>
+        <w:rPr>
+          <w:rFonts w:ascii="Calibri" w:hAnsi="Calibri" w:cs="Calibri"/>
+        </w:rPr>
+      </w:pPr>
+    </w:p>
+    <w:p>
+      <w:pPr>
+        <w:jc w:val="left"/>
+        <w:rPr>
+          <w:rFonts w:ascii="Calibri" w:hAnsi="Calibri" w:cs="Calibri"/>
+          <w:b/>
+          <w:bCs/>
+        </w:rPr>
+      </w:pPr>
     </w:p>
     <w:p>
       <w:pPr>
@@ -2752,6 +3534,119 @@
     </w:lvl>
   </w:abstractNum>
   <w:abstractNum w:abstractNumId="5" w15:restartNumberingAfterBreak="0">
+    <w:nsid w:val="163104F1"/>
+    <w:multiLevelType w:val="hybridMultilevel"/>
+    <w:tmpl w:val="163667B2"/>
+    <w:lvl w:ilvl="0" w:tplc="0C0C0001">
+      <w:start w:val="1"/>
+      <w:numFmt w:val="bullet"/>
+      <w:lvlText w:val=""/>
+      <w:lvlJc w:val="left"/>
+      <w:pPr>
+        <w:ind w:left="720" w:hanging="360"/>
+      </w:pPr>
+      <w:rPr>
+        <w:rFonts w:ascii="Symbol" w:hAnsi="Symbol" w:hint="default"/>
+      </w:rPr>
+    </w:lvl>
+    <w:lvl w:ilvl="1" w:tplc="0C0C0003" w:tentative="1">
+      <w:start w:val="1"/>
+      <w:numFmt w:val="bullet"/>
+      <w:lvlText w:val="o"/>
+      <w:lvlJc w:val="left"/>
+      <w:pPr>
+        <w:ind w:left="1440" w:hanging="360"/>
+      </w:pPr>
+      <w:rPr>
+        <w:rFonts w:ascii="Courier New" w:hAnsi="Courier New" w:cs="Courier New" w:hint="default"/>
+      </w:rPr>
+    </w:lvl>
+    <w:lvl w:ilvl="2" w:tplc="0C0C0005" w:tentative="1">
+      <w:start w:val="1"/>
+      <w:numFmt w:val="bullet"/>
+      <w:lvlText w:val=""/>
+      <w:lvlJc w:val="left"/>
+      <w:pPr>
+        <w:ind w:left="2160" w:hanging="360"/>
+      </w:pPr>
+      <w:rPr>
+        <w:rFonts w:ascii="Wingdings" w:hAnsi="Wingdings" w:hint="default"/>
+      </w:rPr>
+    </w:lvl>
+    <w:lvl w:ilvl="3" w:tplc="0C0C0001" w:tentative="1">
+      <w:start w:val="1"/>
+      <w:numFmt w:val="bullet"/>
+      <w:lvlText w:val=""/>
+      <w:lvlJc w:val="left"/>
+      <w:pPr>
+        <w:ind w:left="2880" w:hanging="360"/>
+      </w:pPr>
+      <w:rPr>
+        <w:rFonts w:ascii="Symbol" w:hAnsi="Symbol" w:hint="default"/>
+      </w:rPr>
+    </w:lvl>
+    <w:lvl w:ilvl="4" w:tplc="0C0C0003" w:tentative="1">
+      <w:start w:val="1"/>
+      <w:numFmt w:val="bullet"/>
+      <w:lvlText w:val="o"/>
+      <w:lvlJc w:val="left"/>
+      <w:pPr>
+        <w:ind w:left="3600" w:hanging="360"/>
+      </w:pPr>
+      <w:rPr>
+        <w:rFonts w:ascii="Courier New" w:hAnsi="Courier New" w:cs="Courier New" w:hint="default"/>
+      </w:rPr>
+    </w:lvl>
+    <w:lvl w:ilvl="5" w:tplc="0C0C0005" w:tentative="1">
+      <w:start w:val="1"/>
+      <w:numFmt w:val="bullet"/>
+      <w:lvlText w:val=""/>
+      <w:lvlJc w:val="left"/>
+      <w:pPr>
+        <w:ind w:left="4320" w:hanging="360"/>
+      </w:pPr>
+      <w:rPr>
+        <w:rFonts w:ascii="Wingdings" w:hAnsi="Wingdings" w:hint="default"/>
+      </w:rPr>
+    </w:lvl>
+    <w:lvl w:ilvl="6" w:tplc="0C0C0001" w:tentative="1">
+      <w:start w:val="1"/>
+      <w:numFmt w:val="bullet"/>
+      <w:lvlText w:val=""/>
+      <w:lvlJc w:val="left"/>
+      <w:pPr>
+        <w:ind w:left="5040" w:hanging="360"/>
+      </w:pPr>
+      <w:rPr>
+        <w:rFonts w:ascii="Symbol" w:hAnsi="Symbol" w:hint="default"/>
+      </w:rPr>
+    </w:lvl>
+    <w:lvl w:ilvl="7" w:tplc="0C0C0003" w:tentative="1">
+      <w:start w:val="1"/>
+      <w:numFmt w:val="bullet"/>
+      <w:lvlText w:val="o"/>
+      <w:lvlJc w:val="left"/>
+      <w:pPr>
+        <w:ind w:left="5760" w:hanging="360"/>
+      </w:pPr>
+      <w:rPr>
+        <w:rFonts w:ascii="Courier New" w:hAnsi="Courier New" w:cs="Courier New" w:hint="default"/>
+      </w:rPr>
+    </w:lvl>
+    <w:lvl w:ilvl="8" w:tplc="0C0C0005" w:tentative="1">
+      <w:start w:val="1"/>
+      <w:numFmt w:val="bullet"/>
+      <w:lvlText w:val=""/>
+      <w:lvlJc w:val="left"/>
+      <w:pPr>
+        <w:ind w:left="6480" w:hanging="360"/>
+      </w:pPr>
+      <w:rPr>
+        <w:rFonts w:ascii="Wingdings" w:hAnsi="Wingdings" w:hint="default"/>
+      </w:rPr>
+    </w:lvl>
+  </w:abstractNum>
+  <w:abstractNum w:abstractNumId="6" w15:restartNumberingAfterBreak="0">
     <w:nsid w:val="1E6D638D"/>
     <w:multiLevelType w:val="multilevel"/>
     <w:tmpl w:val="C51EBAD2"/>
@@ -2900,7 +3795,7 @@
       </w:rPr>
     </w:lvl>
   </w:abstractNum>
-  <w:abstractNum w:abstractNumId="6" w15:restartNumberingAfterBreak="0">
+  <w:abstractNum w:abstractNumId="7" w15:restartNumberingAfterBreak="0">
     <w:nsid w:val="20150C49"/>
     <w:multiLevelType w:val="hybridMultilevel"/>
     <w:tmpl w:val="A3B01FEA"/>
@@ -3013,7 +3908,7 @@
       </w:rPr>
     </w:lvl>
   </w:abstractNum>
-  <w:abstractNum w:abstractNumId="7" w15:restartNumberingAfterBreak="0">
+  <w:abstractNum w:abstractNumId="8" w15:restartNumberingAfterBreak="0">
     <w:nsid w:val="226815A4"/>
     <w:multiLevelType w:val="multilevel"/>
     <w:tmpl w:val="D08E54A2"/>
@@ -3162,7 +4057,7 @@
       </w:rPr>
     </w:lvl>
   </w:abstractNum>
-  <w:abstractNum w:abstractNumId="8" w15:restartNumberingAfterBreak="0">
+  <w:abstractNum w:abstractNumId="9" w15:restartNumberingAfterBreak="0">
     <w:nsid w:val="29E5663D"/>
     <w:multiLevelType w:val="hybridMultilevel"/>
     <w:tmpl w:val="1DF21A5C"/>
@@ -3277,7 +4172,120 @@
       </w:rPr>
     </w:lvl>
   </w:abstractNum>
-  <w:abstractNum w:abstractNumId="9" w15:restartNumberingAfterBreak="0">
+  <w:abstractNum w:abstractNumId="10" w15:restartNumberingAfterBreak="0">
+    <w:nsid w:val="2BEA6D12"/>
+    <w:multiLevelType w:val="hybridMultilevel"/>
+    <w:tmpl w:val="50F082EA"/>
+    <w:lvl w:ilvl="0" w:tplc="0C0C0001">
+      <w:start w:val="1"/>
+      <w:numFmt w:val="bullet"/>
+      <w:lvlText w:val=""/>
+      <w:lvlJc w:val="left"/>
+      <w:pPr>
+        <w:ind w:left="720" w:hanging="360"/>
+      </w:pPr>
+      <w:rPr>
+        <w:rFonts w:ascii="Symbol" w:hAnsi="Symbol" w:hint="default"/>
+      </w:rPr>
+    </w:lvl>
+    <w:lvl w:ilvl="1" w:tplc="0C0C0003" w:tentative="1">
+      <w:start w:val="1"/>
+      <w:numFmt w:val="bullet"/>
+      <w:lvlText w:val="o"/>
+      <w:lvlJc w:val="left"/>
+      <w:pPr>
+        <w:ind w:left="1440" w:hanging="360"/>
+      </w:pPr>
+      <w:rPr>
+        <w:rFonts w:ascii="Courier New" w:hAnsi="Courier New" w:cs="Courier New" w:hint="default"/>
+      </w:rPr>
+    </w:lvl>
+    <w:lvl w:ilvl="2" w:tplc="0C0C0005" w:tentative="1">
+      <w:start w:val="1"/>
+      <w:numFmt w:val="bullet"/>
+      <w:lvlText w:val=""/>
+      <w:lvlJc w:val="left"/>
+      <w:pPr>
+        <w:ind w:left="2160" w:hanging="360"/>
+      </w:pPr>
+      <w:rPr>
+        <w:rFonts w:ascii="Wingdings" w:hAnsi="Wingdings" w:hint="default"/>
+      </w:rPr>
+    </w:lvl>
+    <w:lvl w:ilvl="3" w:tplc="0C0C0001" w:tentative="1">
+      <w:start w:val="1"/>
+      <w:numFmt w:val="bullet"/>
+      <w:lvlText w:val=""/>
+      <w:lvlJc w:val="left"/>
+      <w:pPr>
+        <w:ind w:left="2880" w:hanging="360"/>
+      </w:pPr>
+      <w:rPr>
+        <w:rFonts w:ascii="Symbol" w:hAnsi="Symbol" w:hint="default"/>
+      </w:rPr>
+    </w:lvl>
+    <w:lvl w:ilvl="4" w:tplc="0C0C0003" w:tentative="1">
+      <w:start w:val="1"/>
+      <w:numFmt w:val="bullet"/>
+      <w:lvlText w:val="o"/>
+      <w:lvlJc w:val="left"/>
+      <w:pPr>
+        <w:ind w:left="3600" w:hanging="360"/>
+      </w:pPr>
+      <w:rPr>
+        <w:rFonts w:ascii="Courier New" w:hAnsi="Courier New" w:cs="Courier New" w:hint="default"/>
+      </w:rPr>
+    </w:lvl>
+    <w:lvl w:ilvl="5" w:tplc="0C0C0005" w:tentative="1">
+      <w:start w:val="1"/>
+      <w:numFmt w:val="bullet"/>
+      <w:lvlText w:val=""/>
+      <w:lvlJc w:val="left"/>
+      <w:pPr>
+        <w:ind w:left="4320" w:hanging="360"/>
+      </w:pPr>
+      <w:rPr>
+        <w:rFonts w:ascii="Wingdings" w:hAnsi="Wingdings" w:hint="default"/>
+      </w:rPr>
+    </w:lvl>
+    <w:lvl w:ilvl="6" w:tplc="0C0C0001" w:tentative="1">
+      <w:start w:val="1"/>
+      <w:numFmt w:val="bullet"/>
+      <w:lvlText w:val=""/>
+      <w:lvlJc w:val="left"/>
+      <w:pPr>
+        <w:ind w:left="5040" w:hanging="360"/>
+      </w:pPr>
+      <w:rPr>
+        <w:rFonts w:ascii="Symbol" w:hAnsi="Symbol" w:hint="default"/>
+      </w:rPr>
+    </w:lvl>
+    <w:lvl w:ilvl="7" w:tplc="0C0C0003" w:tentative="1">
+      <w:start w:val="1"/>
+      <w:numFmt w:val="bullet"/>
+      <w:lvlText w:val="o"/>
+      <w:lvlJc w:val="left"/>
+      <w:pPr>
+        <w:ind w:left="5760" w:hanging="360"/>
+      </w:pPr>
+      <w:rPr>
+        <w:rFonts w:ascii="Courier New" w:hAnsi="Courier New" w:cs="Courier New" w:hint="default"/>
+      </w:rPr>
+    </w:lvl>
+    <w:lvl w:ilvl="8" w:tplc="0C0C0005" w:tentative="1">
+      <w:start w:val="1"/>
+      <w:numFmt w:val="bullet"/>
+      <w:lvlText w:val=""/>
+      <w:lvlJc w:val="left"/>
+      <w:pPr>
+        <w:ind w:left="6480" w:hanging="360"/>
+      </w:pPr>
+      <w:rPr>
+        <w:rFonts w:ascii="Wingdings" w:hAnsi="Wingdings" w:hint="default"/>
+      </w:rPr>
+    </w:lvl>
+  </w:abstractNum>
+  <w:abstractNum w:abstractNumId="11" w15:restartNumberingAfterBreak="0">
     <w:nsid w:val="31F00E35"/>
     <w:multiLevelType w:val="multilevel"/>
     <w:tmpl w:val="8DFED352"/>
@@ -3426,7 +4434,7 @@
       </w:rPr>
     </w:lvl>
   </w:abstractNum>
-  <w:abstractNum w:abstractNumId="10" w15:restartNumberingAfterBreak="0">
+  <w:abstractNum w:abstractNumId="12" w15:restartNumberingAfterBreak="0">
     <w:nsid w:val="39384D37"/>
     <w:multiLevelType w:val="multilevel"/>
     <w:tmpl w:val="F2067084"/>
@@ -3575,7 +4583,7 @@
       </w:rPr>
     </w:lvl>
   </w:abstractNum>
-  <w:abstractNum w:abstractNumId="11" w15:restartNumberingAfterBreak="0">
+  <w:abstractNum w:abstractNumId="13" w15:restartNumberingAfterBreak="0">
     <w:nsid w:val="3B6D002A"/>
     <w:multiLevelType w:val="hybridMultilevel"/>
     <w:tmpl w:val="109A2570"/>
@@ -3688,7 +4696,7 @@
       </w:rPr>
     </w:lvl>
   </w:abstractNum>
-  <w:abstractNum w:abstractNumId="12" w15:restartNumberingAfterBreak="0">
+  <w:abstractNum w:abstractNumId="14" w15:restartNumberingAfterBreak="0">
     <w:nsid w:val="40D209E0"/>
     <w:multiLevelType w:val="hybridMultilevel"/>
     <w:tmpl w:val="C6621CF0"/>
@@ -3801,7 +4809,7 @@
       </w:rPr>
     </w:lvl>
   </w:abstractNum>
-  <w:abstractNum w:abstractNumId="13" w15:restartNumberingAfterBreak="0">
+  <w:abstractNum w:abstractNumId="15" w15:restartNumberingAfterBreak="0">
     <w:nsid w:val="435C52EC"/>
     <w:multiLevelType w:val="hybridMultilevel"/>
     <w:tmpl w:val="44EED072"/>
@@ -3914,7 +4922,7 @@
       </w:rPr>
     </w:lvl>
   </w:abstractNum>
-  <w:abstractNum w:abstractNumId="14" w15:restartNumberingAfterBreak="0">
+  <w:abstractNum w:abstractNumId="16" w15:restartNumberingAfterBreak="0">
     <w:nsid w:val="4D43532C"/>
     <w:multiLevelType w:val="hybridMultilevel"/>
     <w:tmpl w:val="278EEB22"/>
@@ -4027,7 +5035,7 @@
       </w:rPr>
     </w:lvl>
   </w:abstractNum>
-  <w:abstractNum w:abstractNumId="15" w15:restartNumberingAfterBreak="0">
+  <w:abstractNum w:abstractNumId="17" w15:restartNumberingAfterBreak="0">
     <w:nsid w:val="523E5A8C"/>
     <w:multiLevelType w:val="hybridMultilevel"/>
     <w:tmpl w:val="D2800630"/>
@@ -4142,7 +5150,7 @@
       </w:rPr>
     </w:lvl>
   </w:abstractNum>
-  <w:abstractNum w:abstractNumId="16" w15:restartNumberingAfterBreak="0">
+  <w:abstractNum w:abstractNumId="18" w15:restartNumberingAfterBreak="0">
     <w:nsid w:val="58073FE2"/>
     <w:multiLevelType w:val="hybridMultilevel"/>
     <w:tmpl w:val="F95ABD2C"/>
@@ -4228,7 +5236,7 @@
       </w:pPr>
     </w:lvl>
   </w:abstractNum>
-  <w:abstractNum w:abstractNumId="17" w15:restartNumberingAfterBreak="0">
+  <w:abstractNum w:abstractNumId="19" w15:restartNumberingAfterBreak="0">
     <w:nsid w:val="5CA31981"/>
     <w:multiLevelType w:val="multilevel"/>
     <w:tmpl w:val="32DEB9F0"/>
@@ -4377,7 +5385,7 @@
       </w:rPr>
     </w:lvl>
   </w:abstractNum>
-  <w:abstractNum w:abstractNumId="18" w15:restartNumberingAfterBreak="0">
+  <w:abstractNum w:abstractNumId="20" w15:restartNumberingAfterBreak="0">
     <w:nsid w:val="5E581F23"/>
     <w:multiLevelType w:val="hybridMultilevel"/>
     <w:tmpl w:val="78109BE4"/>
@@ -4490,7 +5498,7 @@
       </w:rPr>
     </w:lvl>
   </w:abstractNum>
-  <w:abstractNum w:abstractNumId="19" w15:restartNumberingAfterBreak="0">
+  <w:abstractNum w:abstractNumId="21" w15:restartNumberingAfterBreak="0">
     <w:nsid w:val="600B4D9C"/>
     <w:multiLevelType w:val="hybridMultilevel"/>
     <w:tmpl w:val="2A42B252"/>
@@ -4606,7 +5614,7 @@
       </w:rPr>
     </w:lvl>
   </w:abstractNum>
-  <w:abstractNum w:abstractNumId="20" w15:restartNumberingAfterBreak="0">
+  <w:abstractNum w:abstractNumId="22" w15:restartNumberingAfterBreak="0">
     <w:nsid w:val="665648D5"/>
     <w:multiLevelType w:val="hybridMultilevel"/>
     <w:tmpl w:val="A3CE923E"/>
@@ -4719,7 +5727,120 @@
       </w:rPr>
     </w:lvl>
   </w:abstractNum>
-  <w:abstractNum w:abstractNumId="21" w15:restartNumberingAfterBreak="0">
+  <w:abstractNum w:abstractNumId="23" w15:restartNumberingAfterBreak="0">
+    <w:nsid w:val="66C84E53"/>
+    <w:multiLevelType w:val="hybridMultilevel"/>
+    <w:tmpl w:val="3CB0B216"/>
+    <w:lvl w:ilvl="0" w:tplc="10090001">
+      <w:start w:val="1"/>
+      <w:numFmt w:val="bullet"/>
+      <w:lvlText w:val=""/>
+      <w:lvlJc w:val="left"/>
+      <w:pPr>
+        <w:ind w:left="720" w:hanging="360"/>
+      </w:pPr>
+      <w:rPr>
+        <w:rFonts w:ascii="Symbol" w:hAnsi="Symbol" w:hint="default"/>
+      </w:rPr>
+    </w:lvl>
+    <w:lvl w:ilvl="1" w:tplc="10090003" w:tentative="1">
+      <w:start w:val="1"/>
+      <w:numFmt w:val="bullet"/>
+      <w:lvlText w:val="o"/>
+      <w:lvlJc w:val="left"/>
+      <w:pPr>
+        <w:ind w:left="1440" w:hanging="360"/>
+      </w:pPr>
+      <w:rPr>
+        <w:rFonts w:ascii="Courier New" w:hAnsi="Courier New" w:cs="Courier New" w:hint="default"/>
+      </w:rPr>
+    </w:lvl>
+    <w:lvl w:ilvl="2" w:tplc="10090005" w:tentative="1">
+      <w:start w:val="1"/>
+      <w:numFmt w:val="bullet"/>
+      <w:lvlText w:val=""/>
+      <w:lvlJc w:val="left"/>
+      <w:pPr>
+        <w:ind w:left="2160" w:hanging="360"/>
+      </w:pPr>
+      <w:rPr>
+        <w:rFonts w:ascii="Wingdings" w:hAnsi="Wingdings" w:hint="default"/>
+      </w:rPr>
+    </w:lvl>
+    <w:lvl w:ilvl="3" w:tplc="10090001" w:tentative="1">
+      <w:start w:val="1"/>
+      <w:numFmt w:val="bullet"/>
+      <w:lvlText w:val=""/>
+      <w:lvlJc w:val="left"/>
+      <w:pPr>
+        <w:ind w:left="2880" w:hanging="360"/>
+      </w:pPr>
+      <w:rPr>
+        <w:rFonts w:ascii="Symbol" w:hAnsi="Symbol" w:hint="default"/>
+      </w:rPr>
+    </w:lvl>
+    <w:lvl w:ilvl="4" w:tplc="10090003" w:tentative="1">
+      <w:start w:val="1"/>
+      <w:numFmt w:val="bullet"/>
+      <w:lvlText w:val="o"/>
+      <w:lvlJc w:val="left"/>
+      <w:pPr>
+        <w:ind w:left="3600" w:hanging="360"/>
+      </w:pPr>
+      <w:rPr>
+        <w:rFonts w:ascii="Courier New" w:hAnsi="Courier New" w:cs="Courier New" w:hint="default"/>
+      </w:rPr>
+    </w:lvl>
+    <w:lvl w:ilvl="5" w:tplc="10090005" w:tentative="1">
+      <w:start w:val="1"/>
+      <w:numFmt w:val="bullet"/>
+      <w:lvlText w:val=""/>
+      <w:lvlJc w:val="left"/>
+      <w:pPr>
+        <w:ind w:left="4320" w:hanging="360"/>
+      </w:pPr>
+      <w:rPr>
+        <w:rFonts w:ascii="Wingdings" w:hAnsi="Wingdings" w:hint="default"/>
+      </w:rPr>
+    </w:lvl>
+    <w:lvl w:ilvl="6" w:tplc="10090001" w:tentative="1">
+      <w:start w:val="1"/>
+      <w:numFmt w:val="bullet"/>
+      <w:lvlText w:val=""/>
+      <w:lvlJc w:val="left"/>
+      <w:pPr>
+        <w:ind w:left="5040" w:hanging="360"/>
+      </w:pPr>
+      <w:rPr>
+        <w:rFonts w:ascii="Symbol" w:hAnsi="Symbol" w:hint="default"/>
+      </w:rPr>
+    </w:lvl>
+    <w:lvl w:ilvl="7" w:tplc="10090003" w:tentative="1">
+      <w:start w:val="1"/>
+      <w:numFmt w:val="bullet"/>
+      <w:lvlText w:val="o"/>
+      <w:lvlJc w:val="left"/>
+      <w:pPr>
+        <w:ind w:left="5760" w:hanging="360"/>
+      </w:pPr>
+      <w:rPr>
+        <w:rFonts w:ascii="Courier New" w:hAnsi="Courier New" w:cs="Courier New" w:hint="default"/>
+      </w:rPr>
+    </w:lvl>
+    <w:lvl w:ilvl="8" w:tplc="10090005" w:tentative="1">
+      <w:start w:val="1"/>
+      <w:numFmt w:val="bullet"/>
+      <w:lvlText w:val=""/>
+      <w:lvlJc w:val="left"/>
+      <w:pPr>
+        <w:ind w:left="6480" w:hanging="360"/>
+      </w:pPr>
+      <w:rPr>
+        <w:rFonts w:ascii="Wingdings" w:hAnsi="Wingdings" w:hint="default"/>
+      </w:rPr>
+    </w:lvl>
+  </w:abstractNum>
+  <w:abstractNum w:abstractNumId="24" w15:restartNumberingAfterBreak="0">
     <w:nsid w:val="6DAC407F"/>
     <w:multiLevelType w:val="multilevel"/>
     <w:tmpl w:val="1A14CFEE"/>
@@ -4868,7 +5989,7 @@
       </w:rPr>
     </w:lvl>
   </w:abstractNum>
-  <w:abstractNum w:abstractNumId="22" w15:restartNumberingAfterBreak="0">
+  <w:abstractNum w:abstractNumId="25" w15:restartNumberingAfterBreak="0">
     <w:nsid w:val="6FC82C1C"/>
     <w:multiLevelType w:val="hybridMultilevel"/>
     <w:tmpl w:val="9298583E"/>
@@ -4960,19 +6081,19 @@
     </w:lvl>
   </w:abstractNum>
   <w:num w:numId="1" w16cid:durableId="1659570935">
-    <w:abstractNumId w:val="22"/>
+    <w:abstractNumId w:val="25"/>
   </w:num>
   <w:num w:numId="2" w16cid:durableId="1360935966">
     <w:abstractNumId w:val="4"/>
   </w:num>
   <w:num w:numId="3" w16cid:durableId="1862476904">
-    <w:abstractNumId w:val="15"/>
+    <w:abstractNumId w:val="17"/>
   </w:num>
   <w:num w:numId="4" w16cid:durableId="902448326">
-    <w:abstractNumId w:val="8"/>
+    <w:abstractNumId w:val="9"/>
   </w:num>
   <w:num w:numId="5" w16cid:durableId="366836389">
-    <w:abstractNumId w:val="16"/>
+    <w:abstractNumId w:val="18"/>
     <w:lvlOverride w:ilvl="0">
       <w:startOverride w:val="1"/>
     </w:lvlOverride>
@@ -5002,13 +6123,13 @@
     </w:lvlOverride>
   </w:num>
   <w:num w:numId="6" w16cid:durableId="1090008910">
-    <w:abstractNumId w:val="16"/>
+    <w:abstractNumId w:val="18"/>
   </w:num>
   <w:num w:numId="7" w16cid:durableId="1199707809">
-    <w:abstractNumId w:val="20"/>
+    <w:abstractNumId w:val="22"/>
   </w:num>
   <w:num w:numId="8" w16cid:durableId="1216745134">
-    <w:abstractNumId w:val="19"/>
+    <w:abstractNumId w:val="21"/>
   </w:num>
   <w:num w:numId="9" w16cid:durableId="958606652">
     <w:abstractNumId w:val="3"/>
@@ -5017,46 +6138,55 @@
     <w:abstractNumId w:val="2"/>
   </w:num>
   <w:num w:numId="11" w16cid:durableId="1464615660">
-    <w:abstractNumId w:val="5"/>
+    <w:abstractNumId w:val="6"/>
   </w:num>
   <w:num w:numId="12" w16cid:durableId="562369608">
-    <w:abstractNumId w:val="7"/>
+    <w:abstractNumId w:val="8"/>
   </w:num>
   <w:num w:numId="13" w16cid:durableId="1872380460">
-    <w:abstractNumId w:val="10"/>
+    <w:abstractNumId w:val="12"/>
   </w:num>
   <w:num w:numId="14" w16cid:durableId="1783572794">
-    <w:abstractNumId w:val="18"/>
+    <w:abstractNumId w:val="20"/>
   </w:num>
   <w:num w:numId="15" w16cid:durableId="1017540743">
-    <w:abstractNumId w:val="11"/>
+    <w:abstractNumId w:val="13"/>
   </w:num>
   <w:num w:numId="16" w16cid:durableId="176895489">
     <w:abstractNumId w:val="1"/>
   </w:num>
   <w:num w:numId="17" w16cid:durableId="1093474770">
-    <w:abstractNumId w:val="14"/>
+    <w:abstractNumId w:val="16"/>
   </w:num>
   <w:num w:numId="18" w16cid:durableId="1684278198">
     <w:abstractNumId w:val="0"/>
   </w:num>
   <w:num w:numId="19" w16cid:durableId="315650273">
-    <w:abstractNumId w:val="13"/>
+    <w:abstractNumId w:val="15"/>
   </w:num>
   <w:num w:numId="20" w16cid:durableId="313413098">
-    <w:abstractNumId w:val="12"/>
+    <w:abstractNumId w:val="14"/>
   </w:num>
   <w:num w:numId="21" w16cid:durableId="627932669">
-    <w:abstractNumId w:val="6"/>
+    <w:abstractNumId w:val="7"/>
   </w:num>
   <w:num w:numId="22" w16cid:durableId="734624076">
-    <w:abstractNumId w:val="21"/>
+    <w:abstractNumId w:val="24"/>
   </w:num>
   <w:num w:numId="23" w16cid:durableId="1340042205">
-    <w:abstractNumId w:val="9"/>
+    <w:abstractNumId w:val="11"/>
   </w:num>
   <w:num w:numId="24" w16cid:durableId="1859152440">
-    <w:abstractNumId w:val="17"/>
+    <w:abstractNumId w:val="19"/>
+  </w:num>
+  <w:num w:numId="25" w16cid:durableId="1627658258">
+    <w:abstractNumId w:val="10"/>
+  </w:num>
+  <w:num w:numId="26" w16cid:durableId="1714190441">
+    <w:abstractNumId w:val="5"/>
+  </w:num>
+  <w:num w:numId="27" w16cid:durableId="1543402436">
+    <w:abstractNumId w:val="23"/>
   </w:num>
 </w:numbering>
 </file>
@@ -5664,6 +6794,7 @@
   <w:style w:type="character" w:default="1" w:styleId="Policepardfaut">
     <w:name w:val="Default Paragraph Font"/>
     <w:uiPriority w:val="1"/>
+    <w:semiHidden/>
     <w:unhideWhenUsed/>
   </w:style>
   <w:style w:type="table" w:default="1" w:styleId="TableauNormal">
@@ -6543,12 +7674,7 @@
 </file>
 
 <file path=customXml/item1.xml><?xml version="1.0" encoding="utf-8"?>
-<?mso-contentType ?>
-<FormTemplates xmlns="http://schemas.microsoft.com/sharepoint/v3/contenttype/forms">
-  <Display>DocumentLibraryForm</Display>
-  <Edit>DocumentLibraryForm</Edit>
-  <New>DocumentLibraryForm</New>
-</FormTemplates>
+<b:Sources xmlns:b="http://schemas.openxmlformats.org/officeDocument/2006/bibliography" xmlns="http://schemas.openxmlformats.org/officeDocument/2006/bibliography" SelectedStyle="\APASixthEditionOfficeOnline.xsl" StyleName="APA" Version="6"/>
 </file>
 
 <file path=customXml/item2.xml><?xml version="1.0" encoding="utf-8"?>
@@ -6560,7 +7686,12 @@
 </file>
 
 <file path=customXml/item3.xml><?xml version="1.0" encoding="utf-8"?>
-<b:Sources xmlns:b="http://schemas.openxmlformats.org/officeDocument/2006/bibliography" xmlns="http://schemas.openxmlformats.org/officeDocument/2006/bibliography" SelectedStyle="\APASixthEditionOfficeOnline.xsl" StyleName="APA" Version="6"/>
+<?mso-contentType ?>
+<FormTemplates xmlns="http://schemas.microsoft.com/sharepoint/v3/contenttype/forms">
+  <Display>DocumentLibraryForm</Display>
+  <Edit>DocumentLibraryForm</Edit>
+  <New>DocumentLibraryForm</New>
+</FormTemplates>
 </file>
 
 <file path=customXml/item4.xml><?xml version="1.0" encoding="utf-8"?>
@@ -6791,9 +7922,9 @@
 </file>
 
 <file path=customXml/itemProps1.xml><?xml version="1.0" encoding="utf-8"?>
-<ds:datastoreItem xmlns:ds="http://schemas.openxmlformats.org/officeDocument/2006/customXml" ds:itemID="{566296F1-3DB7-4F07-B208-D8B1EE2631FA}">
+<ds:datastoreItem xmlns:ds="http://schemas.openxmlformats.org/officeDocument/2006/customXml" ds:itemID="{CDF03823-ACAB-484A-B48E-55E1C181472A}">
   <ds:schemaRefs>
-    <ds:schemaRef ds:uri="http://schemas.microsoft.com/sharepoint/v3/contenttype/forms"/>
+    <ds:schemaRef ds:uri="http://schemas.openxmlformats.org/officeDocument/2006/bibliography"/>
   </ds:schemaRefs>
 </ds:datastoreItem>
 </file>
@@ -6809,9 +7940,9 @@
 </file>
 
 <file path=customXml/itemProps3.xml><?xml version="1.0" encoding="utf-8"?>
-<ds:datastoreItem xmlns:ds="http://schemas.openxmlformats.org/officeDocument/2006/customXml" ds:itemID="{CDF03823-ACAB-484A-B48E-55E1C181472A}">
+<ds:datastoreItem xmlns:ds="http://schemas.openxmlformats.org/officeDocument/2006/customXml" ds:itemID="{566296F1-3DB7-4F07-B208-D8B1EE2631FA}">
   <ds:schemaRefs>
-    <ds:schemaRef ds:uri="http://schemas.openxmlformats.org/officeDocument/2006/bibliography"/>
+    <ds:schemaRef ds:uri="http://schemas.microsoft.com/sharepoint/v3/contenttype/forms"/>
   </ds:schemaRefs>
 </ds:datastoreItem>
 </file>

</xml_diff>

<commit_message>
changement port pour 3000
</commit_message>
<xml_diff>
--- a/Gestion_de_projet/DailyScrum.docx
+++ b/Gestion_de_projet/DailyScrum.docx
@@ -3802,11 +3802,12 @@
     </w:p>
     <w:p>
       <w:pPr>
-        <w:jc w:val="left"/>
-        <w:rPr>
-          <w:rFonts w:ascii="Calibri" w:hAnsi="Calibri" w:cs="Calibri"/>
-          <w:b/>
-          <w:bCs/>
+        <w:pStyle w:val="Titre1"/>
+        <w:rPr>
+          <w:rFonts w:ascii="Calibri" w:hAnsi="Calibri" w:cs="Calibri"/>
+          <w:color w:val="auto"/>
+          <w:sz w:val="32"/>
+          <w:szCs w:val="32"/>
         </w:rPr>
       </w:pPr>
       <w:r>
@@ -3817,6 +3818,388 @@
         </w:rPr>
         <w:t> </w:t>
       </w:r>
+      <w:r>
+        <w:rPr>
+          <w:rFonts w:ascii="Calibri" w:hAnsi="Calibri" w:cs="Calibri"/>
+          <w:b/>
+          <w:bCs/>
+        </w:rPr>
+        <w:t> </w:t>
+      </w:r>
+      <w:r>
+        <w:rPr>
+          <w:rFonts w:ascii="Calibri" w:hAnsi="Calibri" w:cs="Calibri"/>
+          <w:color w:val="auto"/>
+          <w:sz w:val="32"/>
+          <w:szCs w:val="32"/>
+        </w:rPr>
+        <w:t>2024-1</w:t>
+      </w:r>
+      <w:r>
+        <w:rPr>
+          <w:rFonts w:ascii="Calibri" w:hAnsi="Calibri" w:cs="Calibri"/>
+          <w:color w:val="auto"/>
+          <w:sz w:val="32"/>
+          <w:szCs w:val="32"/>
+        </w:rPr>
+        <w:t>2-05</w:t>
+      </w:r>
+    </w:p>
+    <w:p>
+      <w:pPr>
+        <w:jc w:val="left"/>
+        <w:rPr>
+          <w:rFonts w:ascii="Calibri" w:hAnsi="Calibri" w:cs="Calibri"/>
+          <w:b/>
+          <w:bCs/>
+        </w:rPr>
+      </w:pPr>
+      <w:r>
+        <w:rPr>
+          <w:rFonts w:ascii="Calibri" w:hAnsi="Calibri" w:cs="Calibri"/>
+          <w:b/>
+          <w:bCs/>
+        </w:rPr>
+        <w:t>Martine :</w:t>
+      </w:r>
+    </w:p>
+    <w:p>
+      <w:pPr>
+        <w:jc w:val="left"/>
+        <w:rPr>
+          <w:rFonts w:ascii="Calibri" w:hAnsi="Calibri" w:cs="Calibri"/>
+          <w:b/>
+          <w:bCs/>
+        </w:rPr>
+      </w:pPr>
+      <w:r>
+        <w:rPr>
+          <w:rFonts w:ascii="Calibri" w:hAnsi="Calibri" w:cs="Calibri"/>
+          <w:b/>
+          <w:bCs/>
+        </w:rPr>
+        <w:t>Qu’est-ce que j’ai fait hier?</w:t>
+      </w:r>
+    </w:p>
+    <w:p>
+      <w:pPr>
+        <w:pStyle w:val="Paragraphedeliste"/>
+        <w:numPr>
+          <w:ilvl w:val="0"/>
+          <w:numId w:val="25"/>
+        </w:numPr>
+        <w:jc w:val="left"/>
+        <w:rPr>
+          <w:rFonts w:ascii="Calibri" w:hAnsi="Calibri" w:cs="Calibri"/>
+          <w:b/>
+          <w:bCs/>
+        </w:rPr>
+      </w:pPr>
+      <w:r>
+        <w:rPr>
+          <w:rFonts w:ascii="Calibri" w:hAnsi="Calibri" w:cs="Calibri"/>
+        </w:rPr>
+        <w:t>C7- Liste des favoris</w:t>
+      </w:r>
+    </w:p>
+    <w:p>
+      <w:pPr>
+        <w:pStyle w:val="Paragraphedeliste"/>
+        <w:numPr>
+          <w:ilvl w:val="0"/>
+          <w:numId w:val="25"/>
+        </w:numPr>
+        <w:jc w:val="left"/>
+        <w:rPr>
+          <w:rFonts w:ascii="Calibri" w:hAnsi="Calibri" w:cs="Calibri"/>
+          <w:b/>
+          <w:bCs/>
+        </w:rPr>
+      </w:pPr>
+      <w:r>
+        <w:rPr>
+          <w:rFonts w:ascii="Calibri" w:hAnsi="Calibri" w:cs="Calibri"/>
+        </w:rPr>
+        <w:t xml:space="preserve">C17 &amp; </w:t>
+      </w:r>
+      <w:r>
+        <w:rPr>
+          <w:rFonts w:ascii="Calibri" w:hAnsi="Calibri" w:cs="Calibri"/>
+        </w:rPr>
+        <w:t>I5- Gestion des favoris</w:t>
+      </w:r>
+      <w:r>
+        <w:rPr>
+          <w:rFonts w:ascii="Calibri" w:hAnsi="Calibri" w:cs="Calibri"/>
+        </w:rPr>
+        <w:t xml:space="preserve"> </w:t>
+      </w:r>
+    </w:p>
+    <w:p>
+      <w:pPr>
+        <w:pStyle w:val="Paragraphedeliste"/>
+        <w:numPr>
+          <w:ilvl w:val="0"/>
+          <w:numId w:val="25"/>
+        </w:numPr>
+        <w:jc w:val="left"/>
+        <w:rPr>
+          <w:rFonts w:ascii="Calibri" w:hAnsi="Calibri" w:cs="Calibri"/>
+          <w:b/>
+          <w:bCs/>
+        </w:rPr>
+      </w:pPr>
+      <w:r>
+        <w:rPr>
+          <w:rFonts w:ascii="Calibri" w:hAnsi="Calibri" w:cs="Calibri"/>
+        </w:rPr>
+        <w:t>C9- Gestion des likes</w:t>
+      </w:r>
+    </w:p>
+    <w:p>
+      <w:pPr>
+        <w:pStyle w:val="Paragraphedeliste"/>
+        <w:numPr>
+          <w:ilvl w:val="0"/>
+          <w:numId w:val="25"/>
+        </w:numPr>
+        <w:jc w:val="left"/>
+        <w:rPr>
+          <w:rFonts w:ascii="Calibri" w:hAnsi="Calibri" w:cs="Calibri"/>
+        </w:rPr>
+      </w:pPr>
+      <w:r>
+        <w:rPr>
+          <w:rFonts w:ascii="Calibri" w:hAnsi="Calibri" w:cs="Calibri"/>
+        </w:rPr>
+        <w:t>C18 &amp; I8- Gestions des suggestions</w:t>
+      </w:r>
+    </w:p>
+    <w:p>
+      <w:pPr>
+        <w:pStyle w:val="Paragraphedeliste"/>
+        <w:numPr>
+          <w:ilvl w:val="0"/>
+          <w:numId w:val="25"/>
+        </w:numPr>
+        <w:jc w:val="left"/>
+        <w:rPr>
+          <w:rFonts w:ascii="Calibri" w:hAnsi="Calibri" w:cs="Calibri"/>
+          <w:b/>
+          <w:bCs/>
+        </w:rPr>
+      </w:pPr>
+      <w:r>
+        <w:rPr>
+          <w:rFonts w:ascii="Calibri" w:hAnsi="Calibri" w:cs="Calibri"/>
+        </w:rPr>
+        <w:t>Améliorer le CSS</w:t>
+      </w:r>
+    </w:p>
+    <w:p>
+      <w:pPr>
+        <w:pStyle w:val="Paragraphedeliste"/>
+        <w:numPr>
+          <w:ilvl w:val="0"/>
+          <w:numId w:val="25"/>
+        </w:numPr>
+        <w:jc w:val="left"/>
+        <w:rPr>
+          <w:rFonts w:ascii="Calibri" w:hAnsi="Calibri" w:cs="Calibri"/>
+          <w:b/>
+          <w:bCs/>
+        </w:rPr>
+      </w:pPr>
+      <w:r>
+        <w:rPr>
+          <w:rFonts w:ascii="Calibri" w:hAnsi="Calibri" w:cs="Calibri"/>
+        </w:rPr>
+        <w:t>Travailler sur le CSS pour les petits écrans</w:t>
+      </w:r>
+    </w:p>
+    <w:p>
+      <w:pPr>
+        <w:pStyle w:val="Paragraphedeliste"/>
+        <w:jc w:val="left"/>
+        <w:rPr>
+          <w:rFonts w:ascii="Calibri" w:hAnsi="Calibri" w:cs="Calibri"/>
+          <w:b/>
+          <w:bCs/>
+        </w:rPr>
+      </w:pPr>
+    </w:p>
+    <w:p>
+      <w:pPr>
+        <w:pStyle w:val="Paragraphedeliste"/>
+        <w:jc w:val="left"/>
+        <w:rPr>
+          <w:rFonts w:ascii="Calibri" w:hAnsi="Calibri" w:cs="Calibri"/>
+          <w:b/>
+          <w:bCs/>
+        </w:rPr>
+      </w:pPr>
+    </w:p>
+    <w:p>
+      <w:pPr>
+        <w:ind w:left="360"/>
+        <w:jc w:val="left"/>
+        <w:rPr>
+          <w:rFonts w:ascii="Calibri" w:hAnsi="Calibri" w:cs="Calibri"/>
+          <w:b/>
+          <w:bCs/>
+        </w:rPr>
+      </w:pPr>
+      <w:r>
+        <w:rPr>
+          <w:rFonts w:ascii="Calibri" w:hAnsi="Calibri" w:cs="Calibri"/>
+          <w:b/>
+          <w:bCs/>
+        </w:rPr>
+        <w:t>Qu’est-ce que je fais aujourd’hui?</w:t>
+      </w:r>
+    </w:p>
+    <w:p>
+      <w:pPr>
+        <w:pStyle w:val="Paragraphedeliste"/>
+        <w:numPr>
+          <w:ilvl w:val="0"/>
+          <w:numId w:val="26"/>
+        </w:numPr>
+        <w:jc w:val="both"/>
+        <w:rPr>
+          <w:rFonts w:ascii="Calibri" w:hAnsi="Calibri" w:cs="Calibri"/>
+        </w:rPr>
+      </w:pPr>
+      <w:r>
+        <w:rPr>
+          <w:rFonts w:ascii="Calibri" w:hAnsi="Calibri" w:cs="Calibri"/>
+        </w:rPr>
+        <w:t>Travaille sur le livrable 6</w:t>
+      </w:r>
+    </w:p>
+    <w:p>
+      <w:pPr>
+        <w:jc w:val="both"/>
+        <w:rPr>
+          <w:rFonts w:ascii="Calibri" w:hAnsi="Calibri" w:cs="Calibri"/>
+          <w:b/>
+          <w:bCs/>
+        </w:rPr>
+      </w:pPr>
+      <w:r>
+        <w:rPr>
+          <w:rFonts w:ascii="Calibri" w:hAnsi="Calibri" w:cs="Calibri"/>
+          <w:b/>
+          <w:bCs/>
+        </w:rPr>
+        <w:t>Est-ce que j’ai besoin d’aide?</w:t>
+      </w:r>
+    </w:p>
+    <w:p>
+      <w:pPr>
+        <w:pStyle w:val="Paragraphedeliste"/>
+        <w:numPr>
+          <w:ilvl w:val="0"/>
+          <w:numId w:val="26"/>
+        </w:numPr>
+        <w:jc w:val="both"/>
+        <w:rPr>
+          <w:rFonts w:ascii="Calibri" w:hAnsi="Calibri" w:cs="Calibri"/>
+          <w:b/>
+          <w:bCs/>
+        </w:rPr>
+      </w:pPr>
+      <w:r>
+        <w:rPr>
+          <w:rFonts w:ascii="Calibri" w:hAnsi="Calibri" w:cs="Calibri"/>
+          <w:b/>
+          <w:bCs/>
+        </w:rPr>
+        <w:t>Pas pour le moment</w:t>
+      </w:r>
+    </w:p>
+    <w:p>
+      <w:pPr>
+        <w:jc w:val="left"/>
+        <w:rPr>
+          <w:rFonts w:ascii="Calibri" w:hAnsi="Calibri" w:cs="Calibri"/>
+          <w:b/>
+          <w:bCs/>
+        </w:rPr>
+      </w:pPr>
+      <w:r>
+        <w:rPr>
+          <w:rFonts w:ascii="Calibri" w:hAnsi="Calibri" w:cs="Calibri"/>
+          <w:b/>
+          <w:bCs/>
+        </w:rPr>
+        <w:t>Paola : </w:t>
+      </w:r>
+    </w:p>
+    <w:p>
+      <w:pPr>
+        <w:jc w:val="left"/>
+        <w:rPr>
+          <w:rFonts w:ascii="Calibri" w:hAnsi="Calibri" w:cs="Calibri"/>
+          <w:b/>
+          <w:bCs/>
+        </w:rPr>
+      </w:pPr>
+      <w:r>
+        <w:rPr>
+          <w:rFonts w:ascii="Calibri" w:hAnsi="Calibri" w:cs="Calibri"/>
+          <w:b/>
+          <w:bCs/>
+        </w:rPr>
+        <w:t>Qu’est-ce que j’ai fait hier? </w:t>
+      </w:r>
+    </w:p>
+    <w:p>
+      <w:pPr>
+        <w:jc w:val="left"/>
+        <w:rPr>
+          <w:rFonts w:ascii="Calibri" w:hAnsi="Calibri" w:cs="Calibri"/>
+          <w:b/>
+          <w:bCs/>
+        </w:rPr>
+      </w:pPr>
+      <w:r>
+        <w:rPr>
+          <w:rFonts w:ascii="Calibri" w:hAnsi="Calibri" w:cs="Calibri"/>
+          <w:b/>
+          <w:bCs/>
+        </w:rPr>
+        <w:t>Qu’est-ce que je fais aujourd’hui? </w:t>
+      </w:r>
+    </w:p>
+    <w:p>
+      <w:pPr>
+        <w:jc w:val="left"/>
+        <w:rPr>
+          <w:rFonts w:ascii="Calibri" w:hAnsi="Calibri" w:cs="Calibri"/>
+          <w:b/>
+          <w:bCs/>
+        </w:rPr>
+      </w:pPr>
+      <w:r>
+        <w:rPr>
+          <w:rFonts w:ascii="Calibri" w:hAnsi="Calibri" w:cs="Calibri"/>
+          <w:b/>
+          <w:bCs/>
+        </w:rPr>
+        <w:lastRenderedPageBreak/>
+        <w:t>Est-ce que j’ai besoin d’aide? </w:t>
+      </w:r>
+    </w:p>
+    <w:p>
+      <w:pPr>
+        <w:jc w:val="left"/>
+        <w:rPr>
+          <w:rFonts w:ascii="Calibri" w:hAnsi="Calibri" w:cs="Calibri"/>
+          <w:b/>
+          <w:bCs/>
+        </w:rPr>
+      </w:pPr>
     </w:p>
     <w:p>
       <w:pPr>
@@ -4729,7 +5112,7 @@
   <w:abstractNum w:abstractNumId="5" w15:restartNumberingAfterBreak="0">
     <w:nsid w:val="163104F1"/>
     <w:multiLevelType w:val="hybridMultilevel"/>
-    <w:tmpl w:val="163667B2"/>
+    <w:tmpl w:val="3FF62E2A"/>
     <w:lvl w:ilvl="0" w:tplc="0C0C0001">
       <w:start w:val="1"/>
       <w:numFmt w:val="bullet"/>
@@ -8867,23 +9250,10 @@
 </file>
 
 <file path=customXml/item1.xml><?xml version="1.0" encoding="utf-8"?>
-<p:properties xmlns:p="http://schemas.microsoft.com/office/2006/metadata/properties" xmlns:xsi="http://www.w3.org/2001/XMLSchema-instance" xmlns:pc="http://schemas.microsoft.com/office/infopath/2007/PartnerControls">
-  <documentManagement>
-    <_activity xmlns="fe95d5bd-a0d1-4d79-8f90-c6b24401290f" xsi:nil="true"/>
-  </documentManagement>
-</p:properties>
+<b:Sources xmlns:b="http://schemas.openxmlformats.org/officeDocument/2006/bibliography" xmlns="http://schemas.openxmlformats.org/officeDocument/2006/bibliography" SelectedStyle="\APASixthEditionOfficeOnline.xsl" StyleName="APA" Version="6"/>
 </file>
 
 <file path=customXml/item2.xml><?xml version="1.0" encoding="utf-8"?>
-<?mso-contentType ?>
-<FormTemplates xmlns="http://schemas.microsoft.com/sharepoint/v3/contenttype/forms">
-  <Display>DocumentLibraryForm</Display>
-  <Edit>DocumentLibraryForm</Edit>
-  <New>DocumentLibraryForm</New>
-</FormTemplates>
-</file>
-
-<file path=customXml/item3.xml><?xml version="1.0" encoding="utf-8"?>
 <ct:contentTypeSchema xmlns:ct="http://schemas.microsoft.com/office/2006/metadata/contentType" xmlns:ma="http://schemas.microsoft.com/office/2006/metadata/properties/metaAttributes" ct:_="" ma:_="" ma:contentTypeName="Document" ma:contentTypeID="0x0101004C6CFFFDFF18D947B204CD0880AC2ACC" ma:contentTypeVersion="14" ma:contentTypeDescription="Crée un document." ma:contentTypeScope="" ma:versionID="791c186cd73907304f4803c4049080c6">
   <xsd:schema xmlns:xsd="http://www.w3.org/2001/XMLSchema" xmlns:xs="http://www.w3.org/2001/XMLSchema" xmlns:p="http://schemas.microsoft.com/office/2006/metadata/properties" xmlns:ns3="fe95d5bd-a0d1-4d79-8f90-c6b24401290f" xmlns:ns4="abcbbc46-1b92-404d-b6d1-c6802466baeb" targetNamespace="http://schemas.microsoft.com/office/2006/metadata/properties" ma:root="true" ma:fieldsID="7956ba1cb80618863c07a695083909eb" ns3:_="" ns4:_="">
     <xsd:import namespace="fe95d5bd-a0d1-4d79-8f90-c6b24401290f"/>
@@ -9110,29 +9480,32 @@
 </ct:contentTypeSchema>
 </file>
 
+<file path=customXml/item3.xml><?xml version="1.0" encoding="utf-8"?>
+<?mso-contentType ?>
+<FormTemplates xmlns="http://schemas.microsoft.com/sharepoint/v3/contenttype/forms">
+  <Display>DocumentLibraryForm</Display>
+  <Edit>DocumentLibraryForm</Edit>
+  <New>DocumentLibraryForm</New>
+</FormTemplates>
+</file>
+
 <file path=customXml/item4.xml><?xml version="1.0" encoding="utf-8"?>
-<b:Sources xmlns:b="http://schemas.openxmlformats.org/officeDocument/2006/bibliography" xmlns="http://schemas.openxmlformats.org/officeDocument/2006/bibliography" SelectedStyle="\APASixthEditionOfficeOnline.xsl" StyleName="APA" Version="6"/>
+<p:properties xmlns:p="http://schemas.microsoft.com/office/2006/metadata/properties" xmlns:xsi="http://www.w3.org/2001/XMLSchema-instance" xmlns:pc="http://schemas.microsoft.com/office/infopath/2007/PartnerControls">
+  <documentManagement>
+    <_activity xmlns="fe95d5bd-a0d1-4d79-8f90-c6b24401290f" xsi:nil="true"/>
+  </documentManagement>
+</p:properties>
 </file>
 
 <file path=customXml/itemProps1.xml><?xml version="1.0" encoding="utf-8"?>
-<ds:datastoreItem xmlns:ds="http://schemas.openxmlformats.org/officeDocument/2006/customXml" ds:itemID="{A01C7CED-62D4-48B7-BDF9-6C7E8077ACCE}">
+<ds:datastoreItem xmlns:ds="http://schemas.openxmlformats.org/officeDocument/2006/customXml" ds:itemID="{CDF03823-ACAB-484A-B48E-55E1C181472A}">
   <ds:schemaRefs>
-    <ds:schemaRef ds:uri="http://schemas.microsoft.com/office/2006/metadata/properties"/>
-    <ds:schemaRef ds:uri="http://schemas.microsoft.com/office/infopath/2007/PartnerControls"/>
-    <ds:schemaRef ds:uri="fe95d5bd-a0d1-4d79-8f90-c6b24401290f"/>
+    <ds:schemaRef ds:uri="http://schemas.openxmlformats.org/officeDocument/2006/bibliography"/>
   </ds:schemaRefs>
 </ds:datastoreItem>
 </file>
 
 <file path=customXml/itemProps2.xml><?xml version="1.0" encoding="utf-8"?>
-<ds:datastoreItem xmlns:ds="http://schemas.openxmlformats.org/officeDocument/2006/customXml" ds:itemID="{566296F1-3DB7-4F07-B208-D8B1EE2631FA}">
-  <ds:schemaRefs>
-    <ds:schemaRef ds:uri="http://schemas.microsoft.com/sharepoint/v3/contenttype/forms"/>
-  </ds:schemaRefs>
-</ds:datastoreItem>
-</file>
-
-<file path=customXml/itemProps3.xml><?xml version="1.0" encoding="utf-8"?>
 <ds:datastoreItem xmlns:ds="http://schemas.openxmlformats.org/officeDocument/2006/customXml" ds:itemID="{0053A040-DC93-4B27-A8B0-2DDCD72479C1}">
   <ds:schemaRefs>
     <ds:schemaRef ds:uri="http://schemas.microsoft.com/office/2006/metadata/contentType"/>
@@ -9151,10 +9524,20 @@
 </ds:datastoreItem>
 </file>
 
+<file path=customXml/itemProps3.xml><?xml version="1.0" encoding="utf-8"?>
+<ds:datastoreItem xmlns:ds="http://schemas.openxmlformats.org/officeDocument/2006/customXml" ds:itemID="{566296F1-3DB7-4F07-B208-D8B1EE2631FA}">
+  <ds:schemaRefs>
+    <ds:schemaRef ds:uri="http://schemas.microsoft.com/sharepoint/v3/contenttype/forms"/>
+  </ds:schemaRefs>
+</ds:datastoreItem>
+</file>
+
 <file path=customXml/itemProps4.xml><?xml version="1.0" encoding="utf-8"?>
-<ds:datastoreItem xmlns:ds="http://schemas.openxmlformats.org/officeDocument/2006/customXml" ds:itemID="{CDF03823-ACAB-484A-B48E-55E1C181472A}">
+<ds:datastoreItem xmlns:ds="http://schemas.openxmlformats.org/officeDocument/2006/customXml" ds:itemID="{A01C7CED-62D4-48B7-BDF9-6C7E8077ACCE}">
   <ds:schemaRefs>
-    <ds:schemaRef ds:uri="http://schemas.openxmlformats.org/officeDocument/2006/bibliography"/>
+    <ds:schemaRef ds:uri="http://schemas.microsoft.com/office/2006/metadata/properties"/>
+    <ds:schemaRef ds:uri="http://schemas.microsoft.com/office/infopath/2007/PartnerControls"/>
+    <ds:schemaRef ds:uri="fe95d5bd-a0d1-4d79-8f90-c6b24401290f"/>
   </ds:schemaRefs>
 </ds:datastoreItem>
 </file>
</xml_diff>